<commit_message>
made some quality of life changes and improved reqs
</commit_message>
<xml_diff>
--- a/ProjectSchemaAndReqs.docx
+++ b/ProjectSchemaAndReqs.docx
@@ -1,392 +1,773 @@
 
 <file path=word/document.xml><?xml version="1.0" encoding="utf-8"?>
-<w:document xmlns:wpc="http://schemas.microsoft.com/office/word/2010/wordprocessingCanvas" xmlns:cx="http://schemas.microsoft.com/office/drawing/2014/chartex" xmlns:cx1="http://schemas.microsoft.com/office/drawing/2015/9/8/chartex" xmlns:cx2="http://schemas.microsoft.com/office/drawing/2015/10/21/chartex" xmlns:cx3="http://schemas.microsoft.com/office/drawing/2016/5/9/chartex" xmlns:cx4="http://schemas.microsoft.com/office/drawing/2016/5/10/chartex" xmlns:cx5="http://schemas.microsoft.com/office/drawing/2016/5/11/chartex" xmlns:cx6="http://schemas.microsoft.com/office/drawing/2016/5/12/chartex" xmlns:cx7="http://schemas.microsoft.com/office/drawing/2016/5/13/chartex" xmlns:cx8="http://schemas.microsoft.com/office/drawing/2016/5/14/chartex" xmlns:mc="http://schemas.openxmlformats.org/markup-compatibility/2006" xmlns:aink="http://schemas.microsoft.com/office/drawing/2016/ink" xmlns:am3d="http://schemas.microsoft.com/office/drawing/2017/model3d" xmlns:o="urn:schemas-microsoft-com:office:office" xmlns:r="http://schemas.openxmlformats.org/officeDocument/2006/relationships" xmlns:m="http://schemas.openxmlformats.org/officeDocument/2006/math" xmlns:v="urn:schemas-microsoft-com:vml" xmlns:wp14="http://schemas.microsoft.com/office/word/2010/wordprocessingDrawing" xmlns:wp="http://schemas.openxmlformats.org/drawingml/2006/wordprocessingDrawing" xmlns:w10="urn:schemas-microsoft-com:office:word" xmlns:w="http://schemas.openxmlformats.org/wordprocessingml/2006/main" xmlns:w14="http://schemas.microsoft.com/office/word/2010/wordml" xmlns:w15="http://schemas.microsoft.com/office/word/2012/wordml" xmlns:w16cex="http://schemas.microsoft.com/office/word/2018/wordml/cex" xmlns:w16cid="http://schemas.microsoft.com/office/word/2016/wordml/cid" xmlns:w16="http://schemas.microsoft.com/office/word/2018/wordml" xmlns:w16se="http://schemas.microsoft.com/office/word/2015/wordml/symex" xmlns:wpg="http://schemas.microsoft.com/office/word/2010/wordprocessingGroup" xmlns:wpi="http://schemas.microsoft.com/office/word/2010/wordprocessingInk" xmlns:wne="http://schemas.microsoft.com/office/word/2006/wordml" xmlns:wps="http://schemas.microsoft.com/office/word/2010/wordprocessingShape" mc:Ignorable="w14 w15 w16se w16cid w16 w16cex wp14">
+<w:document xmlns:wpc="http://schemas.microsoft.com/office/word/2010/wordprocessingCanvas" xmlns:cx="http://schemas.microsoft.com/office/drawing/2014/chartex" xmlns:cx1="http://schemas.microsoft.com/office/drawing/2015/9/8/chartex" xmlns:cx2="http://schemas.microsoft.com/office/drawing/2015/10/21/chartex" xmlns:cx3="http://schemas.microsoft.com/office/drawing/2016/5/9/chartex" xmlns:cx4="http://schemas.microsoft.com/office/drawing/2016/5/10/chartex" xmlns:cx5="http://schemas.microsoft.com/office/drawing/2016/5/11/chartex" xmlns:cx6="http://schemas.microsoft.com/office/drawing/2016/5/12/chartex" xmlns:cx7="http://schemas.microsoft.com/office/drawing/2016/5/13/chartex" xmlns:cx8="http://schemas.microsoft.com/office/drawing/2016/5/14/chartex" xmlns:mc="http://schemas.openxmlformats.org/markup-compatibility/2006" xmlns:aink="http://schemas.microsoft.com/office/drawing/2016/ink" xmlns:am3d="http://schemas.microsoft.com/office/drawing/2017/model3d" xmlns:o="urn:schemas-microsoft-com:office:office" xmlns:r="http://schemas.openxmlformats.org/officeDocument/2006/relationships" xmlns:m="http://schemas.openxmlformats.org/officeDocument/2006/math" xmlns:v="urn:schemas-microsoft-com:vml" xmlns:wp14="http://schemas.microsoft.com/office/word/2010/wordprocessingDrawing" xmlns:wp="http://schemas.openxmlformats.org/drawingml/2006/wordprocessingDrawing" xmlns:w10="urn:schemas-microsoft-com:office:word" xmlns:w="http://schemas.openxmlformats.org/wordprocessingml/2006/main" xmlns:w14="http://schemas.microsoft.com/office/word/2010/wordml" xmlns:w15="http://schemas.microsoft.com/office/word/2012/wordml" xmlns:w16cid="http://schemas.microsoft.com/office/word/2016/wordml/cid" xmlns:w16se="http://schemas.microsoft.com/office/word/2015/wordml/symex" xmlns:wpg="http://schemas.microsoft.com/office/word/2010/wordprocessingGroup" xmlns:wpi="http://schemas.microsoft.com/office/word/2010/wordprocessingInk" xmlns:wne="http://schemas.microsoft.com/office/word/2006/wordml" xmlns:wps="http://schemas.microsoft.com/office/word/2010/wordprocessingShape" mc:Ignorable="w14 w15 w16se w16cid wp14">
   <w:body>
     <w:p>
-      <w:r>
-        <w:t>Schema:</w:t>
+      <w:pPr>
+        <w:pStyle w:val="Heading1"/>
+        <w:jc w:val="center"/>
+      </w:pPr>
+      <w:r>
+        <w:t xml:space="preserve">Congressional </w:t>
+      </w:r>
+      <w:r>
+        <w:t>Voting Record Database</w:t>
+      </w:r>
+      <w:r>
+        <w:t xml:space="preserve"> Project</w:t>
+      </w:r>
+    </w:p>
+    <w:p>
+      <w:pPr>
+        <w:rPr>
+          <w:b/>
+          <w:bCs/>
+          <w:u w:val="single"/>
+        </w:rPr>
+      </w:pPr>
+    </w:p>
+    <w:p>
+      <w:r>
+        <w:rPr>
+          <w:b/>
+          <w:bCs/>
+          <w:u w:val="single"/>
+        </w:rPr>
+        <w:t>Overview</w:t>
+      </w:r>
+    </w:p>
+    <w:p>
+      <w:r>
+        <w:t xml:space="preserve">The legislative branch of the U.S. federal government votes on hundreds of bills and measures each year and has had many different active members and parties over time. It is important for the U.S. government to keep track of their members, parties, rollcalls, and votes – it helps the public and other members of congress know what their representatives voted for to hold them accountable, and it helps the government keep attendance and track how voting patterns have changed over time. </w:t>
       </w:r>
     </w:p>
     <w:p/>
     <w:p>
-      <w:proofErr w:type="spellStart"/>
-      <w:r>
-        <w:t>HSall_members</w:t>
-      </w:r>
-      <w:proofErr w:type="spellEnd"/>
+      <w:r>
+        <w:t>In our project, we created</w:t>
+      </w:r>
+      <w:r>
+        <w:t xml:space="preserve"> a user interface to the congressional voting record database, found at </w:t>
+      </w:r>
+      <w:hyperlink r:id="rId5" w:history="1">
+        <w:r>
+          <w:rPr>
+            <w:rStyle w:val="Hyperlink"/>
+          </w:rPr>
+          <w:t>https://www.kaggle.com/voteview/congressional-voting-records</w:t>
+        </w:r>
+      </w:hyperlink>
+      <w:r>
+        <w:t>. The goal of the project is to provide software that will allow clerks in the U.S. federal legislative branch to easily track congressional voting records. The software allows clerks to record new votes, rollcalls, members, and parties and add them to a database, and also query the current database to search for past votes, rollcalls, members, and parties using certain criteria. Note that, although the database contains numerical dimensions that represent certain characteristics of a vote (how liberal or conservative a member or vote is), these require analysis by outside experts</w:t>
+      </w:r>
+      <w:r>
+        <w:t xml:space="preserve"> and are not used here</w:t>
+      </w:r>
+      <w:r>
+        <w:t xml:space="preserve">. This project focuses on providing a useful tool for </w:t>
+      </w:r>
+      <w:r>
+        <w:t xml:space="preserve">Senate and House clerks just for recording legislative branch activity and assumes that the numerical scores are updated independently. </w:t>
+      </w:r>
+    </w:p>
+    <w:p/>
+    <w:p>
+      <w:pPr>
+        <w:rPr>
+          <w:b/>
+          <w:bCs/>
+          <w:u w:val="single"/>
+        </w:rPr>
+      </w:pPr>
+      <w:r>
+        <w:rPr>
+          <w:b/>
+          <w:bCs/>
+          <w:u w:val="single"/>
+        </w:rPr>
+        <w:t>Functional Requirements:</w:t>
+      </w:r>
+    </w:p>
+    <w:p>
+      <w:r>
+        <w:t>These functional requirements allow clerks to easily enter data and query data</w:t>
+      </w:r>
+      <w:r>
+        <w:t>.</w:t>
+      </w:r>
+    </w:p>
+    <w:p/>
+    <w:p>
+      <w:r>
+        <w:t>Add data functionality</w:t>
+      </w:r>
+    </w:p>
+    <w:p>
+      <w:pPr>
+        <w:pStyle w:val="ListBullet"/>
+      </w:pPr>
+      <w:r>
+        <w:t>System must provide a navigable, readable graphical user interface</w:t>
+      </w:r>
+    </w:p>
+    <w:p>
+      <w:pPr>
+        <w:pStyle w:val="ListBullet"/>
+      </w:pPr>
+      <w:r>
+        <w:t xml:space="preserve">User must be able to </w:t>
+      </w:r>
+      <w:r>
+        <w:t xml:space="preserve">add data </w:t>
+      </w:r>
+      <w:r>
+        <w:t>to any of the following tables</w:t>
+      </w:r>
+      <w:r>
+        <w:t xml:space="preserve"> of the database</w:t>
+      </w:r>
+      <w:r>
+        <w:t>:</w:t>
+      </w:r>
+    </w:p>
+    <w:p>
+      <w:pPr>
+        <w:pStyle w:val="ListBullet"/>
+        <w:tabs>
+          <w:tab w:val="clear" w:pos="360"/>
+          <w:tab w:val="num" w:pos="720"/>
+        </w:tabs>
+        <w:ind w:left="720"/>
+      </w:pPr>
+      <w:r>
+        <w:t>Votes (</w:t>
+      </w:r>
+      <w:proofErr w:type="spellStart"/>
+      <w:r>
+        <w:t>HSall_votes</w:t>
+      </w:r>
+      <w:proofErr w:type="spellEnd"/>
+      <w:r>
+        <w:t>)</w:t>
+      </w:r>
+    </w:p>
+    <w:p>
+      <w:pPr>
+        <w:pStyle w:val="ListBullet"/>
+        <w:tabs>
+          <w:tab w:val="clear" w:pos="360"/>
+          <w:tab w:val="num" w:pos="720"/>
+        </w:tabs>
+        <w:ind w:left="720"/>
+      </w:pPr>
+      <w:r>
+        <w:t>Rollcalls</w:t>
+      </w:r>
+      <w:r>
+        <w:t xml:space="preserve"> </w:t>
+      </w:r>
       <w:r>
         <w:t>(</w:t>
       </w:r>
-      <w:r>
-        <w:rPr>
-          <w:u w:val="single"/>
-        </w:rPr>
-        <w:t>congress</w:t>
-      </w:r>
-      <w:r>
-        <w:t xml:space="preserve">, chamber, </w:t>
-      </w:r>
-      <w:proofErr w:type="spellStart"/>
-      <w:r>
-        <w:rPr>
-          <w:u w:val="single"/>
-        </w:rPr>
-        <w:t>icpsr</w:t>
-      </w:r>
-      <w:proofErr w:type="spellEnd"/>
-      <w:r>
-        <w:t xml:space="preserve">, </w:t>
-      </w:r>
-      <w:proofErr w:type="spellStart"/>
-      <w:r>
-        <w:t>state_icpsr</w:t>
-      </w:r>
-      <w:proofErr w:type="spellEnd"/>
-      <w:r>
-        <w:t xml:space="preserve">, </w:t>
-      </w:r>
-      <w:proofErr w:type="spellStart"/>
-      <w:r>
-        <w:t>district_code</w:t>
-      </w:r>
-      <w:proofErr w:type="spellEnd"/>
-      <w:r>
-        <w:t xml:space="preserve">, </w:t>
-      </w:r>
-      <w:proofErr w:type="spellStart"/>
-      <w:r>
-        <w:t>state_abbrev</w:t>
-      </w:r>
-      <w:proofErr w:type="spellEnd"/>
-      <w:r>
-        <w:t xml:space="preserve">, </w:t>
-      </w:r>
-      <w:proofErr w:type="spellStart"/>
-      <w:r>
-        <w:t>party_code</w:t>
-      </w:r>
-      <w:proofErr w:type="spellEnd"/>
-      <w:r>
-        <w:t xml:space="preserve">, occupancy, </w:t>
-      </w:r>
-      <w:proofErr w:type="spellStart"/>
-      <w:r>
-        <w:t>last_means</w:t>
-      </w:r>
-      <w:proofErr w:type="spellEnd"/>
-      <w:r>
-        <w:t xml:space="preserve">, </w:t>
-      </w:r>
-      <w:proofErr w:type="spellStart"/>
-      <w:r>
-        <w:t>bioname</w:t>
-      </w:r>
-      <w:proofErr w:type="spellEnd"/>
-      <w:r>
-        <w:t xml:space="preserve">, </w:t>
-      </w:r>
-      <w:proofErr w:type="spellStart"/>
-      <w:r>
-        <w:t>bioguide_id</w:t>
-      </w:r>
-      <w:proofErr w:type="spellEnd"/>
-      <w:r>
-        <w:t xml:space="preserve">, born, died, dim1, dim2, </w:t>
-      </w:r>
-      <w:proofErr w:type="spellStart"/>
-      <w:r>
-        <w:t>log_likelihood</w:t>
-      </w:r>
-      <w:proofErr w:type="spellEnd"/>
-      <w:r>
-        <w:t xml:space="preserve">, </w:t>
-      </w:r>
-      <w:proofErr w:type="spellStart"/>
-      <w:r>
-        <w:t>geo_mean_probability</w:t>
-      </w:r>
-      <w:proofErr w:type="spellEnd"/>
-      <w:r>
-        <w:t xml:space="preserve">, </w:t>
-      </w:r>
-      <w:proofErr w:type="spellStart"/>
-      <w:r>
-        <w:t>number_of_votes</w:t>
-      </w:r>
-      <w:proofErr w:type="spellEnd"/>
-      <w:r>
-        <w:t xml:space="preserve">, </w:t>
-      </w:r>
-      <w:proofErr w:type="spellStart"/>
-      <w:r>
-        <w:t>number_of_errors</w:t>
-      </w:r>
-      <w:proofErr w:type="spellEnd"/>
-      <w:r>
-        <w:t>, conditional)</w:t>
-      </w:r>
-    </w:p>
-    <w:p/>
-    <w:p>
-      <w:proofErr w:type="spellStart"/>
-      <w:r>
-        <w:t>HSall_parties</w:t>
-      </w:r>
-      <w:proofErr w:type="spellEnd"/>
+      <w:proofErr w:type="spellStart"/>
+      <w:r>
+        <w:t>HSall_</w:t>
+      </w:r>
+      <w:r>
+        <w:t>rollcalls</w:t>
+      </w:r>
+      <w:proofErr w:type="spellEnd"/>
+      <w:r>
+        <w:t>)</w:t>
+      </w:r>
+    </w:p>
+    <w:p>
+      <w:pPr>
+        <w:pStyle w:val="ListBullet"/>
+        <w:tabs>
+          <w:tab w:val="clear" w:pos="360"/>
+          <w:tab w:val="num" w:pos="720"/>
+        </w:tabs>
+        <w:ind w:left="720"/>
+      </w:pPr>
+      <w:r>
+        <w:t xml:space="preserve">Members </w:t>
+      </w:r>
       <w:r>
         <w:t>(</w:t>
       </w:r>
-      <w:r>
-        <w:rPr>
-          <w:u w:val="single"/>
-        </w:rPr>
-        <w:t>congress</w:t>
-      </w:r>
-      <w:r>
-        <w:t xml:space="preserve">, </w:t>
-      </w:r>
-      <w:r>
-        <w:rPr>
-          <w:u w:val="single"/>
-        </w:rPr>
-        <w:t>chamber</w:t>
-      </w:r>
-      <w:r>
-        <w:t xml:space="preserve">, </w:t>
-      </w:r>
-      <w:proofErr w:type="spellStart"/>
-      <w:r>
-        <w:rPr>
-          <w:u w:val="single"/>
-        </w:rPr>
-        <w:t>party_code</w:t>
-      </w:r>
-      <w:proofErr w:type="spellEnd"/>
-      <w:r>
-        <w:t xml:space="preserve">, </w:t>
-      </w:r>
-      <w:proofErr w:type="spellStart"/>
-      <w:r>
-        <w:t>party_name</w:t>
-      </w:r>
-      <w:proofErr w:type="spellEnd"/>
-      <w:r>
-        <w:t xml:space="preserve">, </w:t>
-      </w:r>
-      <w:proofErr w:type="spellStart"/>
-      <w:r>
-        <w:t>n_members</w:t>
-      </w:r>
-      <w:proofErr w:type="spellEnd"/>
-      <w:r>
-        <w:t>, dim1_median, dim2_median, dim1mean, dim2mean)</w:t>
-      </w:r>
-    </w:p>
-    <w:p/>
-    <w:p>
-      <w:proofErr w:type="spellStart"/>
-      <w:r>
-        <w:t>HSall_rollcalls</w:t>
-      </w:r>
-      <w:proofErr w:type="spellEnd"/>
+      <w:proofErr w:type="spellStart"/>
+      <w:r>
+        <w:t>HSall_</w:t>
+      </w:r>
+      <w:r>
+        <w:t>members</w:t>
+      </w:r>
+      <w:proofErr w:type="spellEnd"/>
+      <w:r>
+        <w:t>)</w:t>
+      </w:r>
+    </w:p>
+    <w:p>
+      <w:pPr>
+        <w:pStyle w:val="ListBullet"/>
+        <w:tabs>
+          <w:tab w:val="clear" w:pos="360"/>
+          <w:tab w:val="num" w:pos="720"/>
+        </w:tabs>
+        <w:ind w:left="720"/>
+      </w:pPr>
+      <w:r>
+        <w:t xml:space="preserve">Parties </w:t>
+      </w:r>
       <w:r>
         <w:t>(</w:t>
       </w:r>
-      <w:r>
-        <w:rPr>
-          <w:u w:val="single"/>
-        </w:rPr>
-        <w:t>congress</w:t>
-      </w:r>
-      <w:r>
-        <w:t xml:space="preserve">, </w:t>
-      </w:r>
-      <w:r>
-        <w:rPr>
-          <w:u w:val="single"/>
-        </w:rPr>
-        <w:t>chamber</w:t>
-      </w:r>
-      <w:r>
-        <w:t xml:space="preserve">, </w:t>
-      </w:r>
-      <w:proofErr w:type="spellStart"/>
-      <w:r>
-        <w:rPr>
-          <w:u w:val="single"/>
-        </w:rPr>
-        <w:t>rollnumber</w:t>
-      </w:r>
-      <w:proofErr w:type="spellEnd"/>
-      <w:r>
-        <w:t xml:space="preserve">, date, session, </w:t>
-      </w:r>
-      <w:proofErr w:type="spellStart"/>
-      <w:r>
-        <w:t>clerk_rollnumber</w:t>
-      </w:r>
-      <w:proofErr w:type="spellEnd"/>
-      <w:r>
-        <w:t xml:space="preserve">, mid_1, mid_2, spread_1, spread_2, </w:t>
-      </w:r>
-      <w:proofErr w:type="spellStart"/>
-      <w:r>
-        <w:t>log_likelihood</w:t>
-      </w:r>
-      <w:proofErr w:type="spellEnd"/>
-      <w:r>
-        <w:t xml:space="preserve">, </w:t>
-      </w:r>
-      <w:proofErr w:type="spellStart"/>
-      <w:r>
-        <w:t>bill_number</w:t>
-      </w:r>
-      <w:proofErr w:type="spellEnd"/>
-      <w:r>
-        <w:t xml:space="preserve">, </w:t>
-      </w:r>
-      <w:proofErr w:type="spellStart"/>
-      <w:r>
-        <w:t>vote_result</w:t>
-      </w:r>
-      <w:proofErr w:type="spellEnd"/>
-      <w:r>
-        <w:t xml:space="preserve">, </w:t>
-      </w:r>
-      <w:proofErr w:type="spellStart"/>
-      <w:r>
-        <w:t>vote_desc</w:t>
-      </w:r>
-      <w:proofErr w:type="spellEnd"/>
-      <w:r>
-        <w:t xml:space="preserve">, </w:t>
-      </w:r>
-      <w:proofErr w:type="spellStart"/>
-      <w:r>
-        <w:t>vote_question</w:t>
-      </w:r>
-      <w:proofErr w:type="spellEnd"/>
-      <w:r>
-        <w:t xml:space="preserve">, </w:t>
-      </w:r>
-      <w:proofErr w:type="spellStart"/>
-      <w:r>
-        <w:t>dtl_desc</w:t>
+      <w:proofErr w:type="spellStart"/>
+      <w:r>
+        <w:t>HSall_</w:t>
+      </w:r>
+      <w:r>
+        <w:t>parties</w:t>
       </w:r>
       <w:proofErr w:type="spellEnd"/>
       <w:r>
         <w:t>)</w:t>
       </w:r>
     </w:p>
-    <w:p/>
-    <w:p>
-      <w:proofErr w:type="spellStart"/>
-      <w:r>
-        <w:t>HSall_votes</w:t>
-      </w:r>
-      <w:proofErr w:type="spellEnd"/>
-      <w:r>
-        <w:t>(</w:t>
-      </w:r>
-      <w:r>
-        <w:rPr>
-          <w:u w:val="single"/>
-        </w:rPr>
-        <w:t>congress</w:t>
-      </w:r>
-      <w:r>
-        <w:t xml:space="preserve">, </w:t>
-      </w:r>
-      <w:r>
-        <w:t>chamber</w:t>
-      </w:r>
-      <w:r>
-        <w:t xml:space="preserve">, </w:t>
-      </w:r>
-      <w:proofErr w:type="spellStart"/>
-      <w:r>
-        <w:rPr>
-          <w:u w:val="single"/>
-        </w:rPr>
-        <w:t>rollnumber</w:t>
-      </w:r>
-      <w:proofErr w:type="spellEnd"/>
-      <w:r>
-        <w:t xml:space="preserve">, </w:t>
-      </w:r>
-      <w:proofErr w:type="spellStart"/>
-      <w:r>
-        <w:rPr>
-          <w:u w:val="single"/>
-        </w:rPr>
-        <w:t>icpsr</w:t>
-      </w:r>
-      <w:proofErr w:type="spellEnd"/>
-      <w:r>
-        <w:t xml:space="preserve">, </w:t>
-      </w:r>
-      <w:proofErr w:type="spellStart"/>
-      <w:r>
-        <w:t>cast_code</w:t>
-      </w:r>
-      <w:proofErr w:type="spellEnd"/>
-      <w:r>
-        <w:t>)</w:t>
+    <w:p>
+      <w:pPr>
+        <w:pStyle w:val="ListBullet"/>
+      </w:pPr>
+      <w:r>
+        <w:t xml:space="preserve">System must require user to include all primary key values and important identifying information when adding data, to ensure quality of </w:t>
+      </w:r>
+      <w:r>
+        <w:t>records</w:t>
+      </w:r>
+      <w:bookmarkStart w:id="0" w:name="_GoBack"/>
+      <w:bookmarkEnd w:id="0"/>
+    </w:p>
+    <w:p>
+      <w:pPr>
+        <w:pStyle w:val="ListBullet"/>
+      </w:pPr>
+      <w:r>
+        <w:t>User must be able to type in the necessary values for the record they are adding</w:t>
+      </w:r>
+    </w:p>
+    <w:p>
+      <w:pPr>
+        <w:pStyle w:val="ListBullet"/>
+      </w:pPr>
+      <w:r>
+        <w:t>User must be able to query data from any table and view query in the GUI</w:t>
+      </w:r>
+    </w:p>
+    <w:p>
+      <w:pPr>
+        <w:pStyle w:val="ListBullet"/>
+        <w:numPr>
+          <w:ilvl w:val="0"/>
+          <w:numId w:val="0"/>
+        </w:numPr>
+        <w:ind w:left="360" w:hanging="360"/>
+      </w:pPr>
+    </w:p>
+    <w:p>
+      <w:pPr>
+        <w:pStyle w:val="ListBullet"/>
+        <w:numPr>
+          <w:ilvl w:val="0"/>
+          <w:numId w:val="0"/>
+        </w:numPr>
+        <w:ind w:left="360" w:hanging="360"/>
+      </w:pPr>
+      <w:r>
+        <w:t xml:space="preserve">Query database </w:t>
+      </w:r>
+      <w:proofErr w:type="spellStart"/>
+      <w:r>
+        <w:t>functionionality</w:t>
+      </w:r>
+      <w:proofErr w:type="spellEnd"/>
+    </w:p>
+    <w:p>
+      <w:pPr>
+        <w:pStyle w:val="ListBullet"/>
+      </w:pPr>
+      <w:r>
+        <w:t>User must be provided a simple search option to query database entries that match just one certain variable, such as members of a certain congress, or votes in a certain chamber</w:t>
+      </w:r>
+    </w:p>
+    <w:p>
+      <w:pPr>
+        <w:pStyle w:val="ListBullet"/>
+      </w:pPr>
+      <w:r>
+        <w:t>User must be provided an advanced search option that</w:t>
+      </w:r>
+      <w:r>
+        <w:t xml:space="preserve"> provides al </w:t>
+      </w:r>
+      <w:r>
+        <w:t>…</w:t>
+      </w:r>
+    </w:p>
+    <w:p>
+      <w:pPr>
+        <w:pStyle w:val="ListBullet"/>
+        <w:tabs>
+          <w:tab w:val="clear" w:pos="360"/>
+          <w:tab w:val="num" w:pos="720"/>
+        </w:tabs>
+        <w:ind w:left="720"/>
+      </w:pPr>
+      <w:r>
+        <w:t>Participated or occurred in a certain date range</w:t>
+      </w:r>
+    </w:p>
+    <w:p>
+      <w:pPr>
+        <w:pStyle w:val="ListBullet"/>
+        <w:tabs>
+          <w:tab w:val="clear" w:pos="360"/>
+          <w:tab w:val="num" w:pos="720"/>
+        </w:tabs>
+        <w:ind w:left="720"/>
+      </w:pPr>
+      <w:r>
+        <w:lastRenderedPageBreak/>
+        <w:t>Occurred in a specific congress and chamber</w:t>
+      </w:r>
+      <w:r>
+        <w:t xml:space="preserve"> (the two most relevant additional parameters to specify)</w:t>
+      </w:r>
+    </w:p>
+    <w:p>
+      <w:pPr>
+        <w:pStyle w:val="ListBullet"/>
+        <w:tabs>
+          <w:tab w:val="clear" w:pos="360"/>
+          <w:tab w:val="num" w:pos="720"/>
+        </w:tabs>
+        <w:ind w:left="720"/>
+      </w:pPr>
+      <w:r>
+        <w:t>Matches a member, vote, party, or rollcall that meets a certain criteria of the user’s choosing</w:t>
       </w:r>
     </w:p>
     <w:p/>
     <w:p/>
+    <w:p>
+      <w:pPr>
+        <w:rPr>
+          <w:b/>
+          <w:bCs/>
+        </w:rPr>
+      </w:pPr>
+      <w:r>
+        <w:rPr>
+          <w:b/>
+          <w:bCs/>
+          <w:u w:val="single"/>
+        </w:rPr>
+        <w:t>Schema</w:t>
+      </w:r>
+    </w:p>
+    <w:p>
+      <w:r>
+        <w:t>This database contains four tables, or relations:</w:t>
+      </w:r>
+    </w:p>
     <w:p/>
     <w:p>
-      <w:r>
-        <w:t>Functional Req</w:t>
-      </w:r>
-      <w:r>
-        <w:t>uirement</w:t>
-      </w:r>
-      <w:r>
-        <w:t>s:</w:t>
-      </w:r>
-    </w:p>
-    <w:p>
-      <w:pPr>
-        <w:pStyle w:val="ListParagraph"/>
-        <w:numPr>
-          <w:ilvl w:val="0"/>
-          <w:numId w:val="1"/>
-        </w:numPr>
-      </w:pPr>
-      <w:r>
-        <w:t>Make it easy for congress to enter new data.</w:t>
-      </w:r>
-    </w:p>
-    <w:p>
-      <w:pPr>
-        <w:pStyle w:val="ListParagraph"/>
-        <w:numPr>
-          <w:ilvl w:val="0"/>
-          <w:numId w:val="1"/>
-        </w:numPr>
-      </w:pPr>
-      <w:r>
-        <w:t>Add a new entry to each table.</w:t>
-      </w:r>
-    </w:p>
-    <w:p>
-      <w:pPr>
-        <w:pStyle w:val="ListParagraph"/>
-        <w:numPr>
-          <w:ilvl w:val="0"/>
-          <w:numId w:val="1"/>
-        </w:numPr>
-      </w:pPr>
-      <w:r>
-        <w:t>Search for votes by member, by congress, by date, by rollcall, by party,</w:t>
-      </w:r>
-      <w:r>
-        <w:t xml:space="preserve"> by rollcall description, etc.</w:t>
-      </w:r>
-    </w:p>
+      <w:pPr>
+        <w:rPr>
+          <w:b/>
+          <w:bCs/>
+        </w:rPr>
+      </w:pPr>
+      <w:r>
+        <w:rPr>
+          <w:b/>
+          <w:bCs/>
+        </w:rPr>
+        <w:t>Members</w:t>
+      </w:r>
+    </w:p>
+    <w:p>
+      <w:proofErr w:type="spellStart"/>
+      <w:r>
+        <w:t>HSall_members</w:t>
+      </w:r>
+      <w:proofErr w:type="spellEnd"/>
+      <w:r>
+        <w:t>(</w:t>
+      </w:r>
+      <w:r>
+        <w:rPr>
+          <w:u w:val="single"/>
+        </w:rPr>
+        <w:t>congress</w:t>
+      </w:r>
+      <w:r>
+        <w:t xml:space="preserve">, chamber, </w:t>
+      </w:r>
+      <w:proofErr w:type="spellStart"/>
+      <w:r>
+        <w:rPr>
+          <w:u w:val="single"/>
+        </w:rPr>
+        <w:t>icpsr</w:t>
+      </w:r>
+      <w:proofErr w:type="spellEnd"/>
+      <w:r>
+        <w:t xml:space="preserve">, </w:t>
+      </w:r>
+      <w:proofErr w:type="spellStart"/>
+      <w:r>
+        <w:t>state_icpsr</w:t>
+      </w:r>
+      <w:proofErr w:type="spellEnd"/>
+      <w:r>
+        <w:t xml:space="preserve">, </w:t>
+      </w:r>
+      <w:proofErr w:type="spellStart"/>
+      <w:r>
+        <w:t>district_code</w:t>
+      </w:r>
+      <w:proofErr w:type="spellEnd"/>
+      <w:r>
+        <w:t xml:space="preserve">, </w:t>
+      </w:r>
+      <w:proofErr w:type="spellStart"/>
+      <w:r>
+        <w:t>state_abbrev</w:t>
+      </w:r>
+      <w:proofErr w:type="spellEnd"/>
+      <w:r>
+        <w:t xml:space="preserve">, </w:t>
+      </w:r>
+      <w:proofErr w:type="spellStart"/>
+      <w:r>
+        <w:t>party_code</w:t>
+      </w:r>
+      <w:proofErr w:type="spellEnd"/>
+      <w:r>
+        <w:t xml:space="preserve">, occupancy, </w:t>
+      </w:r>
+      <w:proofErr w:type="spellStart"/>
+      <w:r>
+        <w:t>last_means</w:t>
+      </w:r>
+      <w:proofErr w:type="spellEnd"/>
+      <w:r>
+        <w:t xml:space="preserve">, </w:t>
+      </w:r>
+      <w:proofErr w:type="spellStart"/>
+      <w:r>
+        <w:t>bioname</w:t>
+      </w:r>
+      <w:proofErr w:type="spellEnd"/>
+      <w:r>
+        <w:t xml:space="preserve">, </w:t>
+      </w:r>
+      <w:proofErr w:type="spellStart"/>
+      <w:r>
+        <w:t>bioguide_id</w:t>
+      </w:r>
+      <w:proofErr w:type="spellEnd"/>
+      <w:r>
+        <w:t xml:space="preserve">, born, died, dim1, dim2, </w:t>
+      </w:r>
+      <w:proofErr w:type="spellStart"/>
+      <w:r>
+        <w:t>log_likelihood</w:t>
+      </w:r>
+      <w:proofErr w:type="spellEnd"/>
+      <w:r>
+        <w:t xml:space="preserve">, </w:t>
+      </w:r>
+      <w:proofErr w:type="spellStart"/>
+      <w:r>
+        <w:t>geo_mean_probability</w:t>
+      </w:r>
+      <w:proofErr w:type="spellEnd"/>
+      <w:r>
+        <w:t xml:space="preserve">, </w:t>
+      </w:r>
+      <w:proofErr w:type="spellStart"/>
+      <w:r>
+        <w:t>number_of_votes</w:t>
+      </w:r>
+      <w:proofErr w:type="spellEnd"/>
+      <w:r>
+        <w:t xml:space="preserve">, </w:t>
+      </w:r>
+      <w:proofErr w:type="spellStart"/>
+      <w:r>
+        <w:t>number_of_errors</w:t>
+      </w:r>
+      <w:proofErr w:type="spellEnd"/>
+      <w:r>
+        <w:t>, conditional)</w:t>
+      </w:r>
+    </w:p>
+    <w:p/>
+    <w:p>
+      <w:pPr>
+        <w:rPr>
+          <w:b/>
+          <w:bCs/>
+        </w:rPr>
+      </w:pPr>
+      <w:r>
+        <w:rPr>
+          <w:b/>
+          <w:bCs/>
+        </w:rPr>
+        <w:t>Parties</w:t>
+      </w:r>
+    </w:p>
+    <w:p>
+      <w:proofErr w:type="spellStart"/>
+      <w:r>
+        <w:t>HSall_parties</w:t>
+      </w:r>
+      <w:proofErr w:type="spellEnd"/>
+      <w:r>
+        <w:t>(</w:t>
+      </w:r>
+      <w:r>
+        <w:rPr>
+          <w:u w:val="single"/>
+        </w:rPr>
+        <w:t>congress</w:t>
+      </w:r>
+      <w:r>
+        <w:t xml:space="preserve">, </w:t>
+      </w:r>
+      <w:r>
+        <w:rPr>
+          <w:u w:val="single"/>
+        </w:rPr>
+        <w:t>chamber</w:t>
+      </w:r>
+      <w:r>
+        <w:t xml:space="preserve">, </w:t>
+      </w:r>
+      <w:proofErr w:type="spellStart"/>
+      <w:r>
+        <w:rPr>
+          <w:u w:val="single"/>
+        </w:rPr>
+        <w:t>party_code</w:t>
+      </w:r>
+      <w:proofErr w:type="spellEnd"/>
+      <w:r>
+        <w:t xml:space="preserve">, </w:t>
+      </w:r>
+      <w:proofErr w:type="spellStart"/>
+      <w:r>
+        <w:t>party_name</w:t>
+      </w:r>
+      <w:proofErr w:type="spellEnd"/>
+      <w:r>
+        <w:t xml:space="preserve">, </w:t>
+      </w:r>
+      <w:proofErr w:type="spellStart"/>
+      <w:r>
+        <w:t>n_members</w:t>
+      </w:r>
+      <w:proofErr w:type="spellEnd"/>
+      <w:r>
+        <w:t>, dim1_median, dim2_median, dim1mean, dim2mean)</w:t>
+      </w:r>
+    </w:p>
+    <w:p/>
+    <w:p>
+      <w:pPr>
+        <w:rPr>
+          <w:b/>
+          <w:bCs/>
+        </w:rPr>
+      </w:pPr>
+      <w:r>
+        <w:rPr>
+          <w:b/>
+          <w:bCs/>
+        </w:rPr>
+        <w:t>Rollcalls</w:t>
+      </w:r>
+    </w:p>
+    <w:p>
+      <w:proofErr w:type="spellStart"/>
+      <w:r>
+        <w:t>HSall_rollcalls</w:t>
+      </w:r>
+      <w:proofErr w:type="spellEnd"/>
+      <w:r>
+        <w:t>(</w:t>
+      </w:r>
+      <w:r>
+        <w:rPr>
+          <w:u w:val="single"/>
+        </w:rPr>
+        <w:t>congress</w:t>
+      </w:r>
+      <w:r>
+        <w:t xml:space="preserve">, </w:t>
+      </w:r>
+      <w:r>
+        <w:rPr>
+          <w:u w:val="single"/>
+        </w:rPr>
+        <w:t>chamber</w:t>
+      </w:r>
+      <w:r>
+        <w:t xml:space="preserve">, </w:t>
+      </w:r>
+      <w:proofErr w:type="spellStart"/>
+      <w:r>
+        <w:rPr>
+          <w:u w:val="single"/>
+        </w:rPr>
+        <w:t>rollnumber</w:t>
+      </w:r>
+      <w:proofErr w:type="spellEnd"/>
+      <w:r>
+        <w:t xml:space="preserve">, date, session, </w:t>
+      </w:r>
+      <w:proofErr w:type="spellStart"/>
+      <w:r>
+        <w:t>clerk_rollnumber</w:t>
+      </w:r>
+      <w:proofErr w:type="spellEnd"/>
+      <w:r>
+        <w:t xml:space="preserve">, mid_1, mid_2, spread_1, spread_2, </w:t>
+      </w:r>
+      <w:proofErr w:type="spellStart"/>
+      <w:r>
+        <w:t>log_likelihood</w:t>
+      </w:r>
+      <w:proofErr w:type="spellEnd"/>
+      <w:r>
+        <w:t xml:space="preserve">, </w:t>
+      </w:r>
+      <w:proofErr w:type="spellStart"/>
+      <w:r>
+        <w:t>bill_number</w:t>
+      </w:r>
+      <w:proofErr w:type="spellEnd"/>
+      <w:r>
+        <w:t xml:space="preserve">, </w:t>
+      </w:r>
+      <w:proofErr w:type="spellStart"/>
+      <w:r>
+        <w:t>vote_result</w:t>
+      </w:r>
+      <w:proofErr w:type="spellEnd"/>
+      <w:r>
+        <w:t xml:space="preserve">, </w:t>
+      </w:r>
+      <w:proofErr w:type="spellStart"/>
+      <w:r>
+        <w:t>vote_desc</w:t>
+      </w:r>
+      <w:proofErr w:type="spellEnd"/>
+      <w:r>
+        <w:t xml:space="preserve">, </w:t>
+      </w:r>
+      <w:proofErr w:type="spellStart"/>
+      <w:r>
+        <w:t>vote_question</w:t>
+      </w:r>
+      <w:proofErr w:type="spellEnd"/>
+      <w:r>
+        <w:t xml:space="preserve">, </w:t>
+      </w:r>
+      <w:proofErr w:type="spellStart"/>
+      <w:r>
+        <w:t>dtl_desc</w:t>
+      </w:r>
+      <w:proofErr w:type="spellEnd"/>
+      <w:r>
+        <w:t>)</w:t>
+      </w:r>
+    </w:p>
+    <w:p/>
+    <w:p>
+      <w:pPr>
+        <w:rPr>
+          <w:b/>
+          <w:bCs/>
+        </w:rPr>
+      </w:pPr>
+      <w:r>
+        <w:rPr>
+          <w:b/>
+          <w:bCs/>
+        </w:rPr>
+        <w:t>Votes</w:t>
+      </w:r>
+    </w:p>
+    <w:p>
+      <w:proofErr w:type="spellStart"/>
+      <w:r>
+        <w:t>HSall_votes</w:t>
+      </w:r>
+      <w:proofErr w:type="spellEnd"/>
+      <w:r>
+        <w:t>(</w:t>
+      </w:r>
+      <w:r>
+        <w:rPr>
+          <w:u w:val="single"/>
+        </w:rPr>
+        <w:t>congress</w:t>
+      </w:r>
+      <w:r>
+        <w:t xml:space="preserve">, </w:t>
+      </w:r>
+      <w:r>
+        <w:t>chamber</w:t>
+      </w:r>
+      <w:r>
+        <w:t xml:space="preserve">, </w:t>
+      </w:r>
+      <w:proofErr w:type="spellStart"/>
+      <w:r>
+        <w:rPr>
+          <w:u w:val="single"/>
+        </w:rPr>
+        <w:t>rollnumber</w:t>
+      </w:r>
+      <w:proofErr w:type="spellEnd"/>
+      <w:r>
+        <w:t xml:space="preserve">, </w:t>
+      </w:r>
+      <w:proofErr w:type="spellStart"/>
+      <w:r>
+        <w:rPr>
+          <w:u w:val="single"/>
+        </w:rPr>
+        <w:t>icpsr</w:t>
+      </w:r>
+      <w:proofErr w:type="spellEnd"/>
+      <w:r>
+        <w:t xml:space="preserve">, </w:t>
+      </w:r>
+      <w:proofErr w:type="spellStart"/>
+      <w:r>
+        <w:t>cast_code</w:t>
+      </w:r>
+      <w:proofErr w:type="spellEnd"/>
+      <w:r>
+        <w:t>)</w:t>
+      </w:r>
+    </w:p>
+    <w:p/>
     <w:sectPr>
       <w:pgSz w:w="12240" w:h="15840"/>
       <w:pgMar w:top="1440" w:right="1440" w:bottom="1440" w:left="1440" w:header="720" w:footer="720" w:gutter="0"/>
@@ -398,8 +779,29 @@
 </file>
 
 <file path=word/numbering.xml><?xml version="1.0" encoding="utf-8"?>
-<w:numbering xmlns:wpc="http://schemas.microsoft.com/office/word/2010/wordprocessingCanvas" xmlns:cx="http://schemas.microsoft.com/office/drawing/2014/chartex" xmlns:cx1="http://schemas.microsoft.com/office/drawing/2015/9/8/chartex" xmlns:cx2="http://schemas.microsoft.com/office/drawing/2015/10/21/chartex" xmlns:cx3="http://schemas.microsoft.com/office/drawing/2016/5/9/chartex" xmlns:cx4="http://schemas.microsoft.com/office/drawing/2016/5/10/chartex" xmlns:cx5="http://schemas.microsoft.com/office/drawing/2016/5/11/chartex" xmlns:cx6="http://schemas.microsoft.com/office/drawing/2016/5/12/chartex" xmlns:cx7="http://schemas.microsoft.com/office/drawing/2016/5/13/chartex" xmlns:cx8="http://schemas.microsoft.com/office/drawing/2016/5/14/chartex" xmlns:mc="http://schemas.openxmlformats.org/markup-compatibility/2006" xmlns:aink="http://schemas.microsoft.com/office/drawing/2016/ink" xmlns:am3d="http://schemas.microsoft.com/office/drawing/2017/model3d" xmlns:o="urn:schemas-microsoft-com:office:office" xmlns:r="http://schemas.openxmlformats.org/officeDocument/2006/relationships" xmlns:m="http://schemas.openxmlformats.org/officeDocument/2006/math" xmlns:v="urn:schemas-microsoft-com:vml" xmlns:wp14="http://schemas.microsoft.com/office/word/2010/wordprocessingDrawing" xmlns:wp="http://schemas.openxmlformats.org/drawingml/2006/wordprocessingDrawing" xmlns:w10="urn:schemas-microsoft-com:office:word" xmlns:w="http://schemas.openxmlformats.org/wordprocessingml/2006/main" xmlns:w14="http://schemas.microsoft.com/office/word/2010/wordml" xmlns:w15="http://schemas.microsoft.com/office/word/2012/wordml" xmlns:w16cex="http://schemas.microsoft.com/office/word/2018/wordml/cex" xmlns:w16cid="http://schemas.microsoft.com/office/word/2016/wordml/cid" xmlns:w16="http://schemas.microsoft.com/office/word/2018/wordml" xmlns:w16se="http://schemas.microsoft.com/office/word/2015/wordml/symex" xmlns:wpg="http://schemas.microsoft.com/office/word/2010/wordprocessingGroup" xmlns:wpi="http://schemas.microsoft.com/office/word/2010/wordprocessingInk" xmlns:wne="http://schemas.microsoft.com/office/word/2006/wordml" xmlns:wps="http://schemas.microsoft.com/office/word/2010/wordprocessingShape" mc:Ignorable="w14 w15 w16se w16cid w16 w16cex wp14">
+<w:numbering xmlns:wpc="http://schemas.microsoft.com/office/word/2010/wordprocessingCanvas" xmlns:cx="http://schemas.microsoft.com/office/drawing/2014/chartex" xmlns:cx1="http://schemas.microsoft.com/office/drawing/2015/9/8/chartex" xmlns:cx2="http://schemas.microsoft.com/office/drawing/2015/10/21/chartex" xmlns:cx3="http://schemas.microsoft.com/office/drawing/2016/5/9/chartex" xmlns:cx4="http://schemas.microsoft.com/office/drawing/2016/5/10/chartex" xmlns:cx5="http://schemas.microsoft.com/office/drawing/2016/5/11/chartex" xmlns:cx6="http://schemas.microsoft.com/office/drawing/2016/5/12/chartex" xmlns:cx7="http://schemas.microsoft.com/office/drawing/2016/5/13/chartex" xmlns:cx8="http://schemas.microsoft.com/office/drawing/2016/5/14/chartex" xmlns:mc="http://schemas.openxmlformats.org/markup-compatibility/2006" xmlns:aink="http://schemas.microsoft.com/office/drawing/2016/ink" xmlns:am3d="http://schemas.microsoft.com/office/drawing/2017/model3d" xmlns:o="urn:schemas-microsoft-com:office:office" xmlns:r="http://schemas.openxmlformats.org/officeDocument/2006/relationships" xmlns:m="http://schemas.openxmlformats.org/officeDocument/2006/math" xmlns:v="urn:schemas-microsoft-com:vml" xmlns:wp14="http://schemas.microsoft.com/office/word/2010/wordprocessingDrawing" xmlns:wp="http://schemas.openxmlformats.org/drawingml/2006/wordprocessingDrawing" xmlns:w10="urn:schemas-microsoft-com:office:word" xmlns:w="http://schemas.openxmlformats.org/wordprocessingml/2006/main" xmlns:w14="http://schemas.microsoft.com/office/word/2010/wordml" xmlns:w15="http://schemas.microsoft.com/office/word/2012/wordml" xmlns:w16cid="http://schemas.microsoft.com/office/word/2016/wordml/cid" xmlns:w16se="http://schemas.microsoft.com/office/word/2015/wordml/symex" xmlns:wpg="http://schemas.microsoft.com/office/word/2010/wordprocessingGroup" xmlns:wpi="http://schemas.microsoft.com/office/word/2010/wordprocessingInk" xmlns:wne="http://schemas.microsoft.com/office/word/2006/wordml" xmlns:wps="http://schemas.microsoft.com/office/word/2010/wordprocessingShape" mc:Ignorable="w14 w15 w16se w16cid wp14">
   <w:abstractNum w:abstractNumId="0" w15:restartNumberingAfterBreak="0">
+    <w:nsid w:val="FFFFFF89"/>
+    <w:multiLevelType w:val="singleLevel"/>
+    <w:tmpl w:val="050E5096"/>
+    <w:lvl w:ilvl="0">
+      <w:start w:val="1"/>
+      <w:numFmt w:val="bullet"/>
+      <w:pStyle w:val="ListBullet"/>
+      <w:lvlText w:val=""/>
+      <w:lvlJc w:val="left"/>
+      <w:pPr>
+        <w:tabs>
+          <w:tab w:val="num" w:pos="360"/>
+        </w:tabs>
+        <w:ind w:left="360" w:hanging="360"/>
+      </w:pPr>
+      <w:rPr>
+        <w:rFonts w:ascii="Symbol" w:hAnsi="Symbol" w:hint="default"/>
+      </w:rPr>
+    </w:lvl>
+  </w:abstractNum>
+  <w:abstractNum w:abstractNumId="1" w15:restartNumberingAfterBreak="0">
     <w:nsid w:val="25847D94"/>
     <w:multiLevelType w:val="hybridMultilevel"/>
     <w:tmpl w:val="B332F902"/>
@@ -513,13 +915,16 @@
     </w:lvl>
   </w:abstractNum>
   <w:num w:numId="1">
+    <w:abstractNumId w:val="1"/>
+  </w:num>
+  <w:num w:numId="2">
     <w:abstractNumId w:val="0"/>
   </w:num>
 </w:numbering>
 </file>
 
 <file path=word/styles.xml><?xml version="1.0" encoding="utf-8"?>
-<w:styles xmlns:mc="http://schemas.openxmlformats.org/markup-compatibility/2006" xmlns:r="http://schemas.openxmlformats.org/officeDocument/2006/relationships" xmlns:w="http://schemas.openxmlformats.org/wordprocessingml/2006/main" xmlns:w14="http://schemas.microsoft.com/office/word/2010/wordml" xmlns:w15="http://schemas.microsoft.com/office/word/2012/wordml" xmlns:w16cex="http://schemas.microsoft.com/office/word/2018/wordml/cex" xmlns:w16cid="http://schemas.microsoft.com/office/word/2016/wordml/cid" xmlns:w16="http://schemas.microsoft.com/office/word/2018/wordml" xmlns:w16se="http://schemas.microsoft.com/office/word/2015/wordml/symex" mc:Ignorable="w14 w15 w16se w16cid w16 w16cex">
+<w:styles xmlns:mc="http://schemas.openxmlformats.org/markup-compatibility/2006" xmlns:r="http://schemas.openxmlformats.org/officeDocument/2006/relationships" xmlns:w="http://schemas.openxmlformats.org/wordprocessingml/2006/main" xmlns:w14="http://schemas.microsoft.com/office/word/2010/wordml" xmlns:w15="http://schemas.microsoft.com/office/word/2012/wordml" xmlns:w16cid="http://schemas.microsoft.com/office/word/2016/wordml/cid" xmlns:w16se="http://schemas.microsoft.com/office/word/2015/wordml/symex" mc:Ignorable="w14 w15 w16se w16cid">
   <w:docDefaults>
     <w:rPrDefault>
       <w:rPr>
@@ -913,6 +1318,27 @@
     <w:name w:val="Normal"/>
     <w:qFormat/>
   </w:style>
+  <w:style w:type="paragraph" w:styleId="Heading1">
+    <w:name w:val="heading 1"/>
+    <w:basedOn w:val="Normal"/>
+    <w:next w:val="Normal"/>
+    <w:link w:val="Heading1Char"/>
+    <w:uiPriority w:val="9"/>
+    <w:qFormat/>
+    <w:rsid w:val="00160A7C"/>
+    <w:pPr>
+      <w:keepNext/>
+      <w:keepLines/>
+      <w:spacing w:before="240"/>
+      <w:outlineLvl w:val="0"/>
+    </w:pPr>
+    <w:rPr>
+      <w:rFonts w:asciiTheme="majorHAnsi" w:eastAsiaTheme="majorEastAsia" w:hAnsiTheme="majorHAnsi" w:cstheme="majorBidi"/>
+      <w:color w:val="2F5496" w:themeColor="accent1" w:themeShade="BF"/>
+      <w:sz w:val="32"/>
+      <w:szCs w:val="32"/>
+    </w:rPr>
+  </w:style>
   <w:style w:type="character" w:default="1" w:styleId="DefaultParagraphFont">
     <w:name w:val="Default Paragraph Font"/>
     <w:uiPriority w:val="1"/>
@@ -948,6 +1374,55 @@
     <w:rsid w:val="00EE349E"/>
     <w:pPr>
       <w:ind w:left="720"/>
+      <w:contextualSpacing/>
+    </w:pPr>
+  </w:style>
+  <w:style w:type="character" w:customStyle="1" w:styleId="Heading1Char">
+    <w:name w:val="Heading 1 Char"/>
+    <w:basedOn w:val="DefaultParagraphFont"/>
+    <w:link w:val="Heading1"/>
+    <w:uiPriority w:val="9"/>
+    <w:rsid w:val="00160A7C"/>
+    <w:rPr>
+      <w:rFonts w:asciiTheme="majorHAnsi" w:eastAsiaTheme="majorEastAsia" w:hAnsiTheme="majorHAnsi" w:cstheme="majorBidi"/>
+      <w:color w:val="2F5496" w:themeColor="accent1" w:themeShade="BF"/>
+      <w:sz w:val="32"/>
+      <w:szCs w:val="32"/>
+    </w:rPr>
+  </w:style>
+  <w:style w:type="character" w:styleId="Hyperlink">
+    <w:name w:val="Hyperlink"/>
+    <w:basedOn w:val="DefaultParagraphFont"/>
+    <w:uiPriority w:val="99"/>
+    <w:unhideWhenUsed/>
+    <w:rsid w:val="0087606F"/>
+    <w:rPr>
+      <w:color w:val="0563C1" w:themeColor="hyperlink"/>
+      <w:u w:val="single"/>
+    </w:rPr>
+  </w:style>
+  <w:style w:type="character" w:styleId="UnresolvedMention">
+    <w:name w:val="Unresolved Mention"/>
+    <w:basedOn w:val="DefaultParagraphFont"/>
+    <w:uiPriority w:val="99"/>
+    <w:semiHidden/>
+    <w:unhideWhenUsed/>
+    <w:rsid w:val="0087606F"/>
+    <w:rPr>
+      <w:color w:val="605E5C"/>
+      <w:shd w:val="clear" w:color="auto" w:fill="E1DFDD"/>
+    </w:rPr>
+  </w:style>
+  <w:style w:type="paragraph" w:styleId="ListBullet">
+    <w:name w:val="List Bullet"/>
+    <w:basedOn w:val="Normal"/>
+    <w:uiPriority w:val="99"/>
+    <w:unhideWhenUsed/>
+    <w:rsid w:val="006E6E87"/>
+    <w:pPr>
+      <w:numPr>
+        <w:numId w:val="2"/>
+      </w:numPr>
       <w:contextualSpacing/>
     </w:pPr>
   </w:style>

</xml_diff>